<commit_message>
Added PS files and Added the join us page
</commit_message>
<xml_diff>
--- a/Sources/Sources.docx
+++ b/Sources/Sources.docx
@@ -6,9 +6,19 @@
       <w:r>
         <w:t>Images</w:t>
       </w:r>
-    </w:p>
-    <w:p>
-      <w:hyperlink r:id="rId4" w:history="1">
+      <w:r>
+        <w:t xml:space="preserve"> = </w:t>
+      </w:r>
+    </w:p>
+    <w:p>
+      <w:pPr>
+        <w:pStyle w:val="ListParagraph"/>
+        <w:numPr>
+          <w:ilvl w:val="0"/>
+          <w:numId w:val="1"/>
+        </w:numPr>
+      </w:pPr>
+      <w:hyperlink r:id="rId5" w:history="1">
         <w:r>
           <w:rPr>
             <w:rStyle w:val="Hyperlink"/>
@@ -30,14 +40,33 @@
           <w:t xml:space="preserve"> transparent mountain pictures #11939 - Free Transparent PNG Logos (freepnglogos.com)</w:t>
         </w:r>
       </w:hyperlink>
-    </w:p>
-    <w:p>
-      <w:pPr>
-        <w:rPr>
-          <w:rStyle w:val="Hyperlink"/>
-        </w:rPr>
-      </w:pPr>
-      <w:hyperlink r:id="rId5" w:history="1">
+      <w:r>
+        <w:rPr>
+          <w:rStyle w:val="Hyperlink"/>
+        </w:rPr>
+        <w:br/>
+      </w:r>
+      <w:r>
+        <w:rPr>
+          <w:rStyle w:val="Hyperlink"/>
+          <w:color w:val="000000" w:themeColor="text1"/>
+          <w:u w:val="none"/>
+        </w:rPr>
+        <w:t>(Mountains)</w:t>
+      </w:r>
+    </w:p>
+    <w:p>
+      <w:pPr>
+        <w:pStyle w:val="ListParagraph"/>
+        <w:numPr>
+          <w:ilvl w:val="0"/>
+          <w:numId w:val="1"/>
+        </w:numPr>
+        <w:rPr>
+          <w:rStyle w:val="Hyperlink"/>
+        </w:rPr>
+      </w:pPr>
+      <w:hyperlink r:id="rId6" w:history="1">
         <w:r>
           <w:rPr>
             <w:rStyle w:val="Hyperlink"/>
@@ -45,91 +74,548 @@
           <w:t>Fitness Cartoon free download - 1000*1000, 60.62 KB (subpng.com)</w:t>
         </w:r>
       </w:hyperlink>
-    </w:p>
-    <w:p>
-      <w:pPr>
-        <w:rPr>
-          <w:rStyle w:val="Hyperlink"/>
-        </w:rPr>
-      </w:pPr>
-      <w:hyperlink r:id="rId6" w:history="1">
-        <w:r>
-          <w:rPr>
-            <w:rStyle w:val="Hyperlink"/>
-          </w:rPr>
-          <w:t xml:space="preserve">Transparent Mountain Clip Art - Transparent Snowy Mountains Clipart, HD </w:t>
-        </w:r>
-        <w:proofErr w:type="spellStart"/>
-        <w:r>
-          <w:rPr>
-            <w:rStyle w:val="Hyperlink"/>
-          </w:rPr>
-          <w:t>Png</w:t>
-        </w:r>
-        <w:proofErr w:type="spellEnd"/>
-        <w:r>
-          <w:rPr>
-            <w:rStyle w:val="Hyperlink"/>
-          </w:rPr>
-          <w:t xml:space="preserve"> Download , Transparent </w:t>
-        </w:r>
-        <w:proofErr w:type="spellStart"/>
-        <w:r>
-          <w:rPr>
-            <w:rStyle w:val="Hyperlink"/>
-          </w:rPr>
-          <w:t>Png</w:t>
-        </w:r>
-        <w:proofErr w:type="spellEnd"/>
-        <w:r>
-          <w:rPr>
-            <w:rStyle w:val="Hyperlink"/>
-          </w:rPr>
-          <w:t xml:space="preserve"> Image - </w:t>
-        </w:r>
-        <w:proofErr w:type="spellStart"/>
-        <w:r>
-          <w:rPr>
-            <w:rStyle w:val="Hyperlink"/>
-          </w:rPr>
-          <w:t>PNGitem</w:t>
-        </w:r>
-        <w:proofErr w:type="spellEnd"/>
+      <w:r>
+        <w:rPr>
+          <w:rStyle w:val="Hyperlink"/>
+        </w:rPr>
+        <w:br/>
+      </w:r>
+      <w:r>
+        <w:rPr>
+          <w:rStyle w:val="Hyperlink"/>
+          <w:color w:val="000000" w:themeColor="text1"/>
+          <w:u w:val="none"/>
+        </w:rPr>
+        <w:t>(Illustration)</w:t>
+      </w:r>
+    </w:p>
+    <w:p>
+      <w:pPr>
+        <w:pStyle w:val="ListParagraph"/>
+        <w:numPr>
+          <w:ilvl w:val="0"/>
+          <w:numId w:val="1"/>
+        </w:numPr>
+        <w:rPr>
+          <w:rStyle w:val="Hyperlink"/>
+        </w:rPr>
+      </w:pPr>
+      <w:hyperlink r:id="rId7" w:history="1">
+        <w:r>
+          <w:rPr>
+            <w:rStyle w:val="Hyperlink"/>
+          </w:rPr>
+          <w:t>https://c.static-nike.com/a/images/w_1920,c_limit/bzl2wmsfh7kgdkufrrjq/image.jpg</w:t>
+        </w:r>
       </w:hyperlink>
-    </w:p>
-    <w:p>
-      <w:hyperlink r:id="rId7" w:history="1">
-        <w:r>
-          <w:rPr>
-            <w:rStyle w:val="Hyperlink"/>
-          </w:rPr>
-          <w:t>YmErUziDrecdfBN5ace5wc-650-80.jpg (650×464) (futurecdn.net)</w:t>
+      <w:r>
+        <w:rPr>
+          <w:rStyle w:val="Hyperlink"/>
+        </w:rPr>
+        <w:br/>
+      </w:r>
+      <w:r>
+        <w:rPr>
+          <w:rStyle w:val="Hyperlink"/>
+          <w:color w:val="000000" w:themeColor="text1"/>
+          <w:u w:val="none"/>
+        </w:rPr>
+        <w:t>(Nike Logo)</w:t>
+      </w:r>
+    </w:p>
+    <w:p>
+      <w:pPr>
+        <w:pStyle w:val="ListParagraph"/>
+        <w:numPr>
+          <w:ilvl w:val="0"/>
+          <w:numId w:val="1"/>
+        </w:numPr>
+        <w:rPr>
+          <w:rStyle w:val="Hyperlink"/>
+        </w:rPr>
+      </w:pPr>
+      <w:hyperlink r:id="rId8" w:history="1">
+        <w:r>
+          <w:rPr>
+            <w:rStyle w:val="Hyperlink"/>
+          </w:rPr>
+          <w:t>http://www.adweek.com/agencyspy/wp-content/uploads/sites/7/2015/03/Logo-Adidas.jpg</w:t>
         </w:r>
       </w:hyperlink>
-    </w:p>
-    <w:p>
-      <w:hyperlink r:id="rId8" w:history="1">
-        <w:r>
-          <w:rPr>
-            <w:rStyle w:val="Hyperlink"/>
-          </w:rPr>
-          <w:t>puma-logo-red-background-wallpaper-preview.jpg (728×515) (wallpaperflare.com)</w:t>
+      <w:r>
+        <w:rPr>
+          <w:rStyle w:val="Hyperlink"/>
+        </w:rPr>
+        <w:br/>
+      </w:r>
+      <w:r>
+        <w:rPr>
+          <w:rStyle w:val="Hyperlink"/>
+          <w:color w:val="000000" w:themeColor="text1"/>
+          <w:u w:val="none"/>
+        </w:rPr>
+        <w:t>(Adidas Logo)</w:t>
+      </w:r>
+    </w:p>
+    <w:p>
+      <w:pPr>
+        <w:pStyle w:val="ListParagraph"/>
+        <w:numPr>
+          <w:ilvl w:val="0"/>
+          <w:numId w:val="1"/>
+        </w:numPr>
+        <w:rPr>
+          <w:rStyle w:val="Hyperlink"/>
+        </w:rPr>
+      </w:pPr>
+      <w:hyperlink r:id="rId9" w:history="1">
+        <w:r>
+          <w:rPr>
+            <w:rStyle w:val="Hyperlink"/>
+          </w:rPr>
+          <w:t>https://smartlegal.id/wp-content/uploads/bb-plugin/cache/cb8fddbd74db89cdcc0e13b3a0242fa4-landscape.png</w:t>
         </w:r>
       </w:hyperlink>
-    </w:p>
-    <w:p>
-      <w:r>
-        <w:t>https://uktonam.com/wp-content/uploads/2019/06/adidas-originals-logo.png</w:t>
-      </w:r>
+      <w:r>
+        <w:rPr>
+          <w:rStyle w:val="Hyperlink"/>
+        </w:rPr>
+        <w:br/>
+      </w:r>
+      <w:r>
+        <w:rPr>
+          <w:rStyle w:val="Hyperlink"/>
+          <w:color w:val="000000" w:themeColor="text1"/>
+          <w:u w:val="none"/>
+        </w:rPr>
+        <w:t>(Puma Logo)</w:t>
+      </w:r>
+    </w:p>
+    <w:p>
+      <w:pPr>
+        <w:pStyle w:val="ListParagraph"/>
+        <w:numPr>
+          <w:ilvl w:val="0"/>
+          <w:numId w:val="1"/>
+        </w:numPr>
+        <w:rPr>
+          <w:rStyle w:val="Hyperlink"/>
+          <w:color w:val="000000" w:themeColor="text1"/>
+          <w:u w:val="none"/>
+        </w:rPr>
+      </w:pPr>
+      <w:hyperlink r:id="rId10" w:history="1">
+        <w:r>
+          <w:rPr>
+            <w:rStyle w:val="Hyperlink"/>
+          </w:rPr>
+          <w:t>https://cdn.apartmenttherapy.info/image/upload/v1576271940/k/Photo/Series/2020-01-Power-Hour-keto/Power-Hour-How-I-Prep-a-Week-of-Easy-Keto-Meals_009.jpg</w:t>
+        </w:r>
+      </w:hyperlink>
+      <w:r>
+        <w:rPr>
+          <w:rStyle w:val="Hyperlink"/>
+        </w:rPr>
+        <w:br/>
+      </w:r>
+      <w:r>
+        <w:rPr>
+          <w:rStyle w:val="Hyperlink"/>
+          <w:color w:val="000000" w:themeColor="text1"/>
+          <w:u w:val="none"/>
+        </w:rPr>
+        <w:t>(Keto Diet Image)</w:t>
+      </w:r>
+    </w:p>
+    <w:p>
+      <w:pPr>
+        <w:pStyle w:val="ListParagraph"/>
+        <w:numPr>
+          <w:ilvl w:val="0"/>
+          <w:numId w:val="1"/>
+        </w:numPr>
+        <w:rPr>
+          <w:rStyle w:val="Hyperlink"/>
+        </w:rPr>
+      </w:pPr>
+      <w:hyperlink r:id="rId11" w:history="1">
+        <w:r>
+          <w:rPr>
+            <w:rStyle w:val="Hyperlink"/>
+          </w:rPr>
+          <w:t>http://s3.amazonaws.com/img.mynetdiary.com/blog/starting-a-mediterranean-diet1.jpg</w:t>
+        </w:r>
+      </w:hyperlink>
+      <w:r>
+        <w:rPr>
+          <w:rStyle w:val="Hyperlink"/>
+        </w:rPr>
+        <w:br/>
+      </w:r>
+      <w:r>
+        <w:rPr>
+          <w:rStyle w:val="Hyperlink"/>
+          <w:color w:val="000000" w:themeColor="text1"/>
+          <w:u w:val="none"/>
+        </w:rPr>
+        <w:t>(Medi Diet Image)</w:t>
+      </w:r>
+    </w:p>
+    <w:p>
+      <w:pPr>
+        <w:pStyle w:val="ListParagraph"/>
+        <w:numPr>
+          <w:ilvl w:val="0"/>
+          <w:numId w:val="1"/>
+        </w:numPr>
+        <w:rPr>
+          <w:rStyle w:val="Hyperlink"/>
+        </w:rPr>
+      </w:pPr>
+      <w:hyperlink r:id="rId12" w:history="1">
+        <w:r>
+          <w:rPr>
+            <w:rStyle w:val="Hyperlink"/>
+          </w:rPr>
+          <w:t>https://getthintampa.com/wp-content/uploads/2019/08/Paleo-Diet.jpg</w:t>
+        </w:r>
+      </w:hyperlink>
+      <w:r>
+        <w:rPr>
+          <w:rStyle w:val="Hyperlink"/>
+        </w:rPr>
+        <w:br/>
+      </w:r>
+      <w:r>
+        <w:rPr>
+          <w:rStyle w:val="Hyperlink"/>
+          <w:color w:val="000000" w:themeColor="text1"/>
+          <w:u w:val="none"/>
+        </w:rPr>
+        <w:t>(Paleo Diet Image)</w:t>
+      </w:r>
+    </w:p>
+    <w:p>
+      <w:pPr>
+        <w:pStyle w:val="ListParagraph"/>
+        <w:numPr>
+          <w:ilvl w:val="0"/>
+          <w:numId w:val="1"/>
+        </w:numPr>
+        <w:rPr>
+          <w:rStyle w:val="Hyperlink"/>
+          <w:color w:val="000000" w:themeColor="text1"/>
+          <w:u w:val="none"/>
+        </w:rPr>
+      </w:pPr>
+      <w:hyperlink r:id="rId13" w:history="1">
+        <w:r>
+          <w:rPr>
+            <w:rStyle w:val="Hyperlink"/>
+          </w:rPr>
+          <w:t>http://www.stickpng.com/img/icons-logos-emojis/tech-companies/instagram-logo</w:t>
+        </w:r>
+      </w:hyperlink>
+      <w:r>
+        <w:rPr>
+          <w:rStyle w:val="Hyperlink"/>
+        </w:rPr>
+        <w:br/>
+      </w:r>
+      <w:r>
+        <w:rPr>
+          <w:rStyle w:val="Hyperlink"/>
+          <w:color w:val="000000" w:themeColor="text1"/>
+          <w:u w:val="none"/>
+        </w:rPr>
+        <w:t>(Instagram Logo)</w:t>
+      </w:r>
+    </w:p>
+    <w:p>
+      <w:pPr>
+        <w:pStyle w:val="ListParagraph"/>
+        <w:numPr>
+          <w:ilvl w:val="0"/>
+          <w:numId w:val="1"/>
+        </w:numPr>
+        <w:rPr>
+          <w:rStyle w:val="Hyperlink"/>
+        </w:rPr>
+      </w:pPr>
+      <w:hyperlink r:id="rId14" w:history="1">
+        <w:r>
+          <w:rPr>
+            <w:rStyle w:val="Hyperlink"/>
+          </w:rPr>
+          <w:t>http://www.stickpng.com/img/icons-logos-emojis/tech-companies/facebook-icon</w:t>
+        </w:r>
+      </w:hyperlink>
+    </w:p>
+    <w:p>
+      <w:pPr>
+        <w:pStyle w:val="ListParagraph"/>
+        <w:rPr>
+          <w:rStyle w:val="Hyperlink"/>
+          <w:color w:val="000000" w:themeColor="text1"/>
+          <w:u w:val="none"/>
+        </w:rPr>
+      </w:pPr>
+      <w:r>
+        <w:rPr>
+          <w:rStyle w:val="Hyperlink"/>
+          <w:color w:val="000000" w:themeColor="text1"/>
+          <w:u w:val="none"/>
+        </w:rPr>
+        <w:t>(Facebook Logo)</w:t>
+      </w:r>
+    </w:p>
+    <w:p>
+      <w:pPr>
+        <w:pStyle w:val="ListParagraph"/>
+        <w:numPr>
+          <w:ilvl w:val="0"/>
+          <w:numId w:val="1"/>
+        </w:numPr>
+        <w:rPr>
+          <w:rStyle w:val="Hyperlink"/>
+          <w:color w:val="000000" w:themeColor="text1"/>
+          <w:u w:val="none"/>
+        </w:rPr>
+      </w:pPr>
+      <w:hyperlink r:id="rId15" w:history="1">
+        <w:r>
+          <w:rPr>
+            <w:rStyle w:val="Hyperlink"/>
+          </w:rPr>
+          <w:t>http://www.stickpng.com/img/download/580b57fcd9996e24bc43c53e</w:t>
+        </w:r>
+      </w:hyperlink>
+      <w:r>
+        <w:rPr>
+          <w:rStyle w:val="Hyperlink"/>
+        </w:rPr>
+        <w:br/>
+      </w:r>
+      <w:r>
+        <w:rPr>
+          <w:rStyle w:val="Hyperlink"/>
+          <w:color w:val="000000" w:themeColor="text1"/>
+          <w:u w:val="none"/>
+        </w:rPr>
+        <w:t>(Twitter Logo)</w:t>
+      </w:r>
+    </w:p>
+    <w:p>
+      <w:pPr>
+        <w:pStyle w:val="ListParagraph"/>
+        <w:numPr>
+          <w:ilvl w:val="0"/>
+          <w:numId w:val="1"/>
+        </w:numPr>
+        <w:rPr>
+          <w:rStyle w:val="Hyperlink"/>
+        </w:rPr>
+      </w:pPr>
+      <w:hyperlink r:id="rId16" w:history="1">
+        <w:r>
+          <w:rPr>
+            <w:rStyle w:val="Hyperlink"/>
+          </w:rPr>
+          <w:t>http://www.stickpng.com/img/download/580b57fcd9996e24bc43c543</w:t>
+        </w:r>
+      </w:hyperlink>
+      <w:r>
+        <w:rPr>
+          <w:rStyle w:val="Hyperlink"/>
+        </w:rPr>
+        <w:br/>
+      </w:r>
+      <w:r>
+        <w:rPr>
+          <w:rStyle w:val="Hyperlink"/>
+          <w:color w:val="000000" w:themeColor="text1"/>
+          <w:u w:val="none"/>
+        </w:rPr>
+        <w:t>(WA Logo)</w:t>
+      </w:r>
+    </w:p>
+    <w:p>
+      <w:pPr>
+        <w:pStyle w:val="ListParagraph"/>
+        <w:numPr>
+          <w:ilvl w:val="0"/>
+          <w:numId w:val="1"/>
+        </w:numPr>
+        <w:rPr>
+          <w:rStyle w:val="Hyperlink"/>
+        </w:rPr>
+      </w:pPr>
+      <w:hyperlink r:id="rId17" w:history="1">
+        <w:r>
+          <w:rPr>
+            <w:rStyle w:val="Hyperlink"/>
+          </w:rPr>
+          <w:t>http://www.stickpng.com/img/download/6002f90a51c2ec00048c6c6c</w:t>
+        </w:r>
+      </w:hyperlink>
+      <w:r>
+        <w:rPr>
+          <w:rStyle w:val="Hyperlink"/>
+        </w:rPr>
+        <w:br/>
+      </w:r>
+      <w:r>
+        <w:rPr>
+          <w:rStyle w:val="Hyperlink"/>
+          <w:color w:val="000000" w:themeColor="text1"/>
+          <w:u w:val="none"/>
+        </w:rPr>
+        <w:t>(Discord Logo)</w:t>
+      </w:r>
+    </w:p>
+    <w:p>
+      <w:pPr>
+        <w:pStyle w:val="ListParagraph"/>
+        <w:numPr>
+          <w:ilvl w:val="0"/>
+          <w:numId w:val="1"/>
+        </w:numPr>
+        <w:rPr>
+          <w:rStyle w:val="Hyperlink"/>
+          <w:color w:val="000000" w:themeColor="text1"/>
+          <w:u w:val="none"/>
+        </w:rPr>
+      </w:pPr>
+      <w:hyperlink r:id="rId18" w:history="1">
+        <w:r>
+          <w:rPr>
+            <w:rStyle w:val="Hyperlink"/>
+          </w:rPr>
+          <w:t>http://www.stickpng.com/img/download/5842a8fba6515b1e0ad75b03</w:t>
+        </w:r>
+      </w:hyperlink>
+      <w:r>
+        <w:rPr>
+          <w:rStyle w:val="Hyperlink"/>
+        </w:rPr>
+        <w:br/>
+      </w:r>
+      <w:r>
+        <w:rPr>
+          <w:rStyle w:val="Hyperlink"/>
+          <w:color w:val="000000" w:themeColor="text1"/>
+          <w:u w:val="none"/>
+        </w:rPr>
+        <w:t>(Telegram Logo)</w:t>
+      </w:r>
+    </w:p>
+    <w:p>
+      <w:pPr>
+        <w:pStyle w:val="ListParagraph"/>
+        <w:numPr>
+          <w:ilvl w:val="0"/>
+          <w:numId w:val="1"/>
+        </w:numPr>
+        <w:rPr>
+          <w:rStyle w:val="Hyperlink"/>
+          <w:color w:val="000000" w:themeColor="text1"/>
+          <w:u w:val="none"/>
+        </w:rPr>
+      </w:pPr>
+      <w:hyperlink r:id="rId19" w:history="1">
+        <w:r>
+          <w:rPr>
+            <w:rStyle w:val="Hyperlink"/>
+          </w:rPr>
+          <w:t>http://www.stickpng.com/img/icons-logos-emojis/tech-companies/wechat-logo</w:t>
+        </w:r>
+      </w:hyperlink>
+      <w:r>
+        <w:rPr>
+          <w:rStyle w:val="Hyperlink"/>
+        </w:rPr>
+        <w:br/>
+      </w:r>
+      <w:r>
+        <w:rPr>
+          <w:rStyle w:val="Hyperlink"/>
+          <w:color w:val="000000" w:themeColor="text1"/>
+          <w:u w:val="none"/>
+        </w:rPr>
+        <w:t>(</w:t>
+      </w:r>
+      <w:proofErr w:type="spellStart"/>
+      <w:r>
+        <w:rPr>
+          <w:rStyle w:val="Hyperlink"/>
+          <w:color w:val="000000" w:themeColor="text1"/>
+          <w:u w:val="none"/>
+        </w:rPr>
+        <w:t>Wechat</w:t>
+      </w:r>
+      <w:proofErr w:type="spellEnd"/>
+      <w:r>
+        <w:rPr>
+          <w:rStyle w:val="Hyperlink"/>
+          <w:color w:val="000000" w:themeColor="text1"/>
+          <w:u w:val="none"/>
+        </w:rPr>
+        <w:t xml:space="preserve"> Logo)</w:t>
+      </w:r>
+    </w:p>
+    <w:p>
+      <w:pPr>
+        <w:pStyle w:val="ListParagraph"/>
+        <w:numPr>
+          <w:ilvl w:val="0"/>
+          <w:numId w:val="1"/>
+        </w:numPr>
+        <w:rPr>
+          <w:rStyle w:val="Hyperlink"/>
+        </w:rPr>
+      </w:pPr>
+    </w:p>
+    <w:p>
+      <w:pPr>
+        <w:pStyle w:val="ListParagraph"/>
+        <w:rPr>
+          <w:rStyle w:val="Hyperlink"/>
+        </w:rPr>
+      </w:pPr>
+    </w:p>
+    <w:p>
+      <w:pPr>
+        <w:rPr>
+          <w:rStyle w:val="Hyperlink"/>
+        </w:rPr>
+      </w:pPr>
     </w:p>
     <w:p>
       <w:r>
         <w:t>Font</w:t>
       </w:r>
-    </w:p>
-    <w:p>
-      <w:r>
-        <w:t>Roboto</w:t>
+      <w:r>
+        <w:t>s =</w:t>
+      </w:r>
+    </w:p>
+    <w:p>
+      <w:pPr>
+        <w:pStyle w:val="ListParagraph"/>
+        <w:numPr>
+          <w:ilvl w:val="0"/>
+          <w:numId w:val="2"/>
+        </w:numPr>
+      </w:pPr>
+      <w:hyperlink r:id="rId20" w:history="1">
+        <w:r>
+          <w:rPr>
+            <w:rStyle w:val="Hyperlink"/>
+          </w:rPr>
+          <w:t>https://fonts.google.com/specimen/Roboto</w:t>
+        </w:r>
+      </w:hyperlink>
+      <w:r>
+        <w:t xml:space="preserve"> (Roboto)</w:t>
       </w:r>
     </w:p>
     <w:sectPr>
@@ -140,6 +626,196 @@
     </w:sectPr>
   </w:body>
 </w:document>
+</file>
+
+<file path=word/numbering.xml><?xml version="1.0" encoding="utf-8"?>
+<w:numbering xmlns:wpc="http://schemas.microsoft.com/office/word/2010/wordprocessingCanvas" xmlns:cx="http://schemas.microsoft.com/office/drawing/2014/chartex" xmlns:cx1="http://schemas.microsoft.com/office/drawing/2015/9/8/chartex" xmlns:cx2="http://schemas.microsoft.com/office/drawing/2015/10/21/chartex" xmlns:cx3="http://schemas.microsoft.com/office/drawing/2016/5/9/chartex" xmlns:cx4="http://schemas.microsoft.com/office/drawing/2016/5/10/chartex" xmlns:cx5="http://schemas.microsoft.com/office/drawing/2016/5/11/chartex" xmlns:cx6="http://schemas.microsoft.com/office/drawing/2016/5/12/chartex" xmlns:cx7="http://schemas.microsoft.com/office/drawing/2016/5/13/chartex" xmlns:cx8="http://schemas.microsoft.com/office/drawing/2016/5/14/chartex" xmlns:mc="http://schemas.openxmlformats.org/markup-compatibility/2006" xmlns:aink="http://schemas.microsoft.com/office/drawing/2016/ink" xmlns:am3d="http://schemas.microsoft.com/office/drawing/2017/model3d" xmlns:o="urn:schemas-microsoft-com:office:office" xmlns:r="http://schemas.openxmlformats.org/officeDocument/2006/relationships" xmlns:m="http://schemas.openxmlformats.org/officeDocument/2006/math" xmlns:v="urn:schemas-microsoft-com:vml" xmlns:wp14="http://schemas.microsoft.com/office/word/2010/wordprocessingDrawing" xmlns:wp="http://schemas.openxmlformats.org/drawingml/2006/wordprocessingDrawing" xmlns:w10="urn:schemas-microsoft-com:office:word" xmlns:w="http://schemas.openxmlformats.org/wordprocessingml/2006/main" xmlns:w14="http://schemas.microsoft.com/office/word/2010/wordml" xmlns:w15="http://schemas.microsoft.com/office/word/2012/wordml" xmlns:w16cex="http://schemas.microsoft.com/office/word/2018/wordml/cex" xmlns:w16cid="http://schemas.microsoft.com/office/word/2016/wordml/cid" xmlns:w16="http://schemas.microsoft.com/office/word/2018/wordml" xmlns:w16sdtdh="http://schemas.microsoft.com/office/word/2020/wordml/sdtdatahash" xmlns:w16se="http://schemas.microsoft.com/office/word/2015/wordml/symex" xmlns:wpg="http://schemas.microsoft.com/office/word/2010/wordprocessingGroup" xmlns:wpi="http://schemas.microsoft.com/office/word/2010/wordprocessingInk" xmlns:wne="http://schemas.microsoft.com/office/word/2006/wordml" xmlns:wps="http://schemas.microsoft.com/office/word/2010/wordprocessingShape" mc:Ignorable="w14 w15 w16se w16cid w16 w16cex w16sdtdh wp14">
+  <w:abstractNum w:abstractNumId="0" w15:restartNumberingAfterBreak="0">
+    <w:nsid w:val="5F7B4213"/>
+    <w:multiLevelType w:val="hybridMultilevel"/>
+    <w:tmpl w:val="4590239C"/>
+    <w:lvl w:ilvl="0" w:tplc="3809000F">
+      <w:start w:val="1"/>
+      <w:numFmt w:val="decimal"/>
+      <w:lvlText w:val="%1."/>
+      <w:lvlJc w:val="left"/>
+      <w:pPr>
+        <w:ind w:left="720" w:hanging="360"/>
+      </w:pPr>
+      <w:rPr>
+        <w:rFonts w:hint="default"/>
+      </w:rPr>
+    </w:lvl>
+    <w:lvl w:ilvl="1" w:tplc="38090019" w:tentative="1">
+      <w:start w:val="1"/>
+      <w:numFmt w:val="lowerLetter"/>
+      <w:lvlText w:val="%2."/>
+      <w:lvlJc w:val="left"/>
+      <w:pPr>
+        <w:ind w:left="1440" w:hanging="360"/>
+      </w:pPr>
+    </w:lvl>
+    <w:lvl w:ilvl="2" w:tplc="3809001B" w:tentative="1">
+      <w:start w:val="1"/>
+      <w:numFmt w:val="lowerRoman"/>
+      <w:lvlText w:val="%3."/>
+      <w:lvlJc w:val="right"/>
+      <w:pPr>
+        <w:ind w:left="2160" w:hanging="180"/>
+      </w:pPr>
+    </w:lvl>
+    <w:lvl w:ilvl="3" w:tplc="3809000F" w:tentative="1">
+      <w:start w:val="1"/>
+      <w:numFmt w:val="decimal"/>
+      <w:lvlText w:val="%4."/>
+      <w:lvlJc w:val="left"/>
+      <w:pPr>
+        <w:ind w:left="2880" w:hanging="360"/>
+      </w:pPr>
+    </w:lvl>
+    <w:lvl w:ilvl="4" w:tplc="38090019" w:tentative="1">
+      <w:start w:val="1"/>
+      <w:numFmt w:val="lowerLetter"/>
+      <w:lvlText w:val="%5."/>
+      <w:lvlJc w:val="left"/>
+      <w:pPr>
+        <w:ind w:left="3600" w:hanging="360"/>
+      </w:pPr>
+    </w:lvl>
+    <w:lvl w:ilvl="5" w:tplc="3809001B" w:tentative="1">
+      <w:start w:val="1"/>
+      <w:numFmt w:val="lowerRoman"/>
+      <w:lvlText w:val="%6."/>
+      <w:lvlJc w:val="right"/>
+      <w:pPr>
+        <w:ind w:left="4320" w:hanging="180"/>
+      </w:pPr>
+    </w:lvl>
+    <w:lvl w:ilvl="6" w:tplc="3809000F" w:tentative="1">
+      <w:start w:val="1"/>
+      <w:numFmt w:val="decimal"/>
+      <w:lvlText w:val="%7."/>
+      <w:lvlJc w:val="left"/>
+      <w:pPr>
+        <w:ind w:left="5040" w:hanging="360"/>
+      </w:pPr>
+    </w:lvl>
+    <w:lvl w:ilvl="7" w:tplc="38090019" w:tentative="1">
+      <w:start w:val="1"/>
+      <w:numFmt w:val="lowerLetter"/>
+      <w:lvlText w:val="%8."/>
+      <w:lvlJc w:val="left"/>
+      <w:pPr>
+        <w:ind w:left="5760" w:hanging="360"/>
+      </w:pPr>
+    </w:lvl>
+    <w:lvl w:ilvl="8" w:tplc="3809001B" w:tentative="1">
+      <w:start w:val="1"/>
+      <w:numFmt w:val="lowerRoman"/>
+      <w:lvlText w:val="%9."/>
+      <w:lvlJc w:val="right"/>
+      <w:pPr>
+        <w:ind w:left="6480" w:hanging="180"/>
+      </w:pPr>
+    </w:lvl>
+  </w:abstractNum>
+  <w:abstractNum w:abstractNumId="1" w15:restartNumberingAfterBreak="0">
+    <w:nsid w:val="7921288C"/>
+    <w:multiLevelType w:val="hybridMultilevel"/>
+    <w:tmpl w:val="439E5EFC"/>
+    <w:lvl w:ilvl="0" w:tplc="70B09D9E">
+      <w:start w:val="1"/>
+      <w:numFmt w:val="decimal"/>
+      <w:lvlText w:val="%1."/>
+      <w:lvlJc w:val="left"/>
+      <w:pPr>
+        <w:ind w:left="720" w:hanging="360"/>
+      </w:pPr>
+      <w:rPr>
+        <w:rFonts w:hint="default"/>
+        <w:color w:val="000000" w:themeColor="text1"/>
+      </w:rPr>
+    </w:lvl>
+    <w:lvl w:ilvl="1" w:tplc="38090019" w:tentative="1">
+      <w:start w:val="1"/>
+      <w:numFmt w:val="lowerLetter"/>
+      <w:lvlText w:val="%2."/>
+      <w:lvlJc w:val="left"/>
+      <w:pPr>
+        <w:ind w:left="1440" w:hanging="360"/>
+      </w:pPr>
+    </w:lvl>
+    <w:lvl w:ilvl="2" w:tplc="3809001B" w:tentative="1">
+      <w:start w:val="1"/>
+      <w:numFmt w:val="lowerRoman"/>
+      <w:lvlText w:val="%3."/>
+      <w:lvlJc w:val="right"/>
+      <w:pPr>
+        <w:ind w:left="2160" w:hanging="180"/>
+      </w:pPr>
+    </w:lvl>
+    <w:lvl w:ilvl="3" w:tplc="3809000F" w:tentative="1">
+      <w:start w:val="1"/>
+      <w:numFmt w:val="decimal"/>
+      <w:lvlText w:val="%4."/>
+      <w:lvlJc w:val="left"/>
+      <w:pPr>
+        <w:ind w:left="2880" w:hanging="360"/>
+      </w:pPr>
+    </w:lvl>
+    <w:lvl w:ilvl="4" w:tplc="38090019" w:tentative="1">
+      <w:start w:val="1"/>
+      <w:numFmt w:val="lowerLetter"/>
+      <w:lvlText w:val="%5."/>
+      <w:lvlJc w:val="left"/>
+      <w:pPr>
+        <w:ind w:left="3600" w:hanging="360"/>
+      </w:pPr>
+    </w:lvl>
+    <w:lvl w:ilvl="5" w:tplc="3809001B" w:tentative="1">
+      <w:start w:val="1"/>
+      <w:numFmt w:val="lowerRoman"/>
+      <w:lvlText w:val="%6."/>
+      <w:lvlJc w:val="right"/>
+      <w:pPr>
+        <w:ind w:left="4320" w:hanging="180"/>
+      </w:pPr>
+    </w:lvl>
+    <w:lvl w:ilvl="6" w:tplc="3809000F" w:tentative="1">
+      <w:start w:val="1"/>
+      <w:numFmt w:val="decimal"/>
+      <w:lvlText w:val="%7."/>
+      <w:lvlJc w:val="left"/>
+      <w:pPr>
+        <w:ind w:left="5040" w:hanging="360"/>
+      </w:pPr>
+    </w:lvl>
+    <w:lvl w:ilvl="7" w:tplc="38090019" w:tentative="1">
+      <w:start w:val="1"/>
+      <w:numFmt w:val="lowerLetter"/>
+      <w:lvlText w:val="%8."/>
+      <w:lvlJc w:val="left"/>
+      <w:pPr>
+        <w:ind w:left="5760" w:hanging="360"/>
+      </w:pPr>
+    </w:lvl>
+    <w:lvl w:ilvl="8" w:tplc="3809001B" w:tentative="1">
+      <w:start w:val="1"/>
+      <w:numFmt w:val="lowerRoman"/>
+      <w:lvlText w:val="%9."/>
+      <w:lvlJc w:val="right"/>
+      <w:pPr>
+        <w:ind w:left="6480" w:hanging="180"/>
+      </w:pPr>
+    </w:lvl>
+  </w:abstractNum>
+  <w:num w:numId="1">
+    <w:abstractNumId w:val="1"/>
+  </w:num>
+  <w:num w:numId="2">
+    <w:abstractNumId w:val="0"/>
+  </w:num>
+</w:numbering>
 </file>
 
 <file path=word/styles.xml><?xml version="1.0" encoding="utf-8"?>
@@ -572,12 +1248,46 @@
     <w:name w:val="Hyperlink"/>
     <w:basedOn w:val="DefaultParagraphFont"/>
     <w:uiPriority w:val="99"/>
-    <w:semiHidden/>
     <w:unhideWhenUsed/>
     <w:rsid w:val="00260BEA"/>
     <w:rPr>
       <w:color w:val="0000FF"/>
       <w:u w:val="single"/>
+    </w:rPr>
+  </w:style>
+  <w:style w:type="character" w:styleId="FollowedHyperlink">
+    <w:name w:val="FollowedHyperlink"/>
+    <w:basedOn w:val="DefaultParagraphFont"/>
+    <w:uiPriority w:val="99"/>
+    <w:semiHidden/>
+    <w:unhideWhenUsed/>
+    <w:rsid w:val="004755DA"/>
+    <w:rPr>
+      <w:color w:val="954F72" w:themeColor="followedHyperlink"/>
+      <w:u w:val="single"/>
+    </w:rPr>
+  </w:style>
+  <w:style w:type="paragraph" w:styleId="ListParagraph">
+    <w:name w:val="List Paragraph"/>
+    <w:basedOn w:val="Normal"/>
+    <w:uiPriority w:val="34"/>
+    <w:qFormat/>
+    <w:rsid w:val="004755DA"/>
+    <w:pPr>
+      <w:ind w:left="720"/>
+      <w:contextualSpacing/>
+    </w:pPr>
+  </w:style>
+  <w:style w:type="character" w:styleId="UnresolvedMention">
+    <w:name w:val="Unresolved Mention"/>
+    <w:basedOn w:val="DefaultParagraphFont"/>
+    <w:uiPriority w:val="99"/>
+    <w:semiHidden/>
+    <w:unhideWhenUsed/>
+    <w:rsid w:val="004755DA"/>
+    <w:rPr>
+      <w:color w:val="605E5C"/>
+      <w:shd w:val="clear" w:color="auto" w:fill="E1DFDD"/>
     </w:rPr>
   </w:style>
 </w:styles>

</xml_diff>

<commit_message>
Added Classes and Fixed Some Minor Issues
</commit_message>
<xml_diff>
--- a/Sources/Sources.docx
+++ b/Sources/Sources.docx
@@ -574,6 +574,415 @@
           <w:rStyle w:val="Hyperlink"/>
         </w:rPr>
       </w:pPr>
+      <w:r>
+        <w:rPr>
+          <w:rStyle w:val="Hyperlink"/>
+        </w:rPr>
+        <w:t>https://hips.hearstapps.com/hmg-prod.s3.amazonaws.com/images/killing-that-kettlebell-workout-royalty-free-image-637772778-1562688657.jpg</w:t>
+      </w:r>
+      <w:r>
+        <w:rPr>
+          <w:rStyle w:val="Hyperlink"/>
+        </w:rPr>
+        <w:br/>
+      </w:r>
+      <w:r>
+        <w:rPr>
+          <w:rStyle w:val="Hyperlink"/>
+          <w:color w:val="auto"/>
+          <w:u w:val="none"/>
+        </w:rPr>
+        <w:t>(</w:t>
+      </w:r>
+      <w:r>
+        <w:rPr>
+          <w:rStyle w:val="Hyperlink"/>
+          <w:color w:val="auto"/>
+          <w:u w:val="none"/>
+        </w:rPr>
+        <w:t>kettle</w:t>
+      </w:r>
+      <w:r>
+        <w:rPr>
+          <w:rStyle w:val="Hyperlink"/>
+          <w:color w:val="auto"/>
+          <w:u w:val="none"/>
+        </w:rPr>
+        <w:t xml:space="preserve"> Image)</w:t>
+      </w:r>
+    </w:p>
+    <w:p>
+      <w:pPr>
+        <w:pStyle w:val="ListParagraph"/>
+        <w:numPr>
+          <w:ilvl w:val="0"/>
+          <w:numId w:val="1"/>
+        </w:numPr>
+        <w:rPr>
+          <w:rStyle w:val="Hyperlink"/>
+        </w:rPr>
+      </w:pPr>
+      <w:hyperlink r:id="rId20" w:history="1">
+        <w:r>
+          <w:rPr>
+            <w:rStyle w:val="Hyperlink"/>
+          </w:rPr>
+          <w:t>https://media-cldnry.s-nbcnews.com/image/upload/rockcms/2021-12/211208-working-out-stock-mn-1310-55e1c7.jpg</w:t>
+        </w:r>
+      </w:hyperlink>
+      <w:r>
+        <w:rPr>
+          <w:rStyle w:val="Hyperlink"/>
+        </w:rPr>
+        <w:br/>
+      </w:r>
+      <w:r>
+        <w:rPr>
+          <w:rStyle w:val="Hyperlink"/>
+          <w:color w:val="auto"/>
+          <w:u w:val="none"/>
+        </w:rPr>
+        <w:t>(Cardio Image)</w:t>
+      </w:r>
+    </w:p>
+    <w:p>
+      <w:pPr>
+        <w:pStyle w:val="ListParagraph"/>
+        <w:numPr>
+          <w:ilvl w:val="0"/>
+          <w:numId w:val="1"/>
+        </w:numPr>
+        <w:rPr>
+          <w:rStyle w:val="Hyperlink"/>
+        </w:rPr>
+      </w:pPr>
+      <w:hyperlink r:id="rId21" w:history="1">
+        <w:r>
+          <w:rPr>
+            <w:rStyle w:val="Hyperlink"/>
+          </w:rPr>
+          <w:t>https://www.sponser.com/media/catalog/product/h/e/header_pre_workout_booster.png</w:t>
+        </w:r>
+      </w:hyperlink>
+      <w:r>
+        <w:rPr>
+          <w:rStyle w:val="Hyperlink"/>
+        </w:rPr>
+        <w:br/>
+      </w:r>
+      <w:r>
+        <w:rPr>
+          <w:rStyle w:val="Hyperlink"/>
+          <w:color w:val="auto"/>
+          <w:u w:val="none"/>
+        </w:rPr>
+        <w:t>(Deadlift Chalk Image)</w:t>
+      </w:r>
+    </w:p>
+    <w:p>
+      <w:pPr>
+        <w:pStyle w:val="ListParagraph"/>
+        <w:numPr>
+          <w:ilvl w:val="0"/>
+          <w:numId w:val="1"/>
+        </w:numPr>
+        <w:rPr>
+          <w:rStyle w:val="Hyperlink"/>
+        </w:rPr>
+      </w:pPr>
+      <w:hyperlink r:id="rId22" w:history="1">
+        <w:r>
+          <w:rPr>
+            <w:rStyle w:val="Hyperlink"/>
+          </w:rPr>
+          <w:t>https://hips.hearstapps.com/hmg-prod.s3.amazonaws.com/images/yoga-vs-pilates-1545221124.jpg</w:t>
+        </w:r>
+      </w:hyperlink>
+      <w:r>
+        <w:rPr>
+          <w:rStyle w:val="Hyperlink"/>
+        </w:rPr>
+        <w:br/>
+      </w:r>
+      <w:r>
+        <w:rPr>
+          <w:rStyle w:val="Hyperlink"/>
+          <w:color w:val="auto"/>
+          <w:u w:val="none"/>
+        </w:rPr>
+        <w:t>(Yoga1 Image)</w:t>
+      </w:r>
+    </w:p>
+    <w:p>
+      <w:pPr>
+        <w:pStyle w:val="ListParagraph"/>
+        <w:numPr>
+          <w:ilvl w:val="0"/>
+          <w:numId w:val="1"/>
+        </w:numPr>
+        <w:rPr>
+          <w:rStyle w:val="Hyperlink"/>
+        </w:rPr>
+      </w:pPr>
+      <w:hyperlink r:id="rId23" w:history="1">
+        <w:r>
+          <w:rPr>
+            <w:rStyle w:val="Hyperlink"/>
+          </w:rPr>
+          <w:t>https://asset.kompas.com/crops/ho_Vwf-ImI4F1VDoq8QJCfbU8BM=/0x0:780x390/780x390/data/photo/2016/10/28/1126019ThinkstockPhotos-493111200-yoga780x390.jpg</w:t>
+        </w:r>
+      </w:hyperlink>
+    </w:p>
+    <w:p>
+      <w:pPr>
+        <w:pStyle w:val="ListParagraph"/>
+        <w:rPr>
+          <w:rStyle w:val="Hyperlink"/>
+          <w:color w:val="auto"/>
+          <w:u w:val="none"/>
+        </w:rPr>
+      </w:pPr>
+      <w:r>
+        <w:rPr>
+          <w:rStyle w:val="Hyperlink"/>
+          <w:color w:val="auto"/>
+          <w:u w:val="none"/>
+        </w:rPr>
+        <w:t>(Yoga</w:t>
+      </w:r>
+      <w:r>
+        <w:rPr>
+          <w:rStyle w:val="Hyperlink"/>
+          <w:color w:val="auto"/>
+          <w:u w:val="none"/>
+        </w:rPr>
+        <w:t>2</w:t>
+      </w:r>
+      <w:r>
+        <w:rPr>
+          <w:rStyle w:val="Hyperlink"/>
+          <w:color w:val="auto"/>
+          <w:u w:val="none"/>
+        </w:rPr>
+        <w:t xml:space="preserve"> Image)</w:t>
+      </w:r>
+    </w:p>
+    <w:p>
+      <w:pPr>
+        <w:pStyle w:val="ListParagraph"/>
+        <w:numPr>
+          <w:ilvl w:val="0"/>
+          <w:numId w:val="1"/>
+        </w:numPr>
+        <w:rPr>
+          <w:rStyle w:val="Hyperlink"/>
+        </w:rPr>
+      </w:pPr>
+      <w:hyperlink r:id="rId24" w:history="1">
+        <w:r>
+          <w:rPr>
+            <w:rStyle w:val="Hyperlink"/>
+          </w:rPr>
+          <w:t>https://www.fitnessfirst.co.id/id/-/media/project/evolution-wellness/fitness-first/south-east-asia/malaysia/classes/gentle-flow-yoga/gentle-flow-yoga_fb-sharing.png</w:t>
+        </w:r>
+      </w:hyperlink>
+      <w:r>
+        <w:rPr>
+          <w:rStyle w:val="Hyperlink"/>
+        </w:rPr>
+        <w:br/>
+      </w:r>
+      <w:r>
+        <w:rPr>
+          <w:rStyle w:val="Hyperlink"/>
+          <w:color w:val="auto"/>
+          <w:u w:val="none"/>
+        </w:rPr>
+        <w:t>(Yoga</w:t>
+      </w:r>
+      <w:r>
+        <w:rPr>
+          <w:rStyle w:val="Hyperlink"/>
+          <w:color w:val="auto"/>
+          <w:u w:val="none"/>
+        </w:rPr>
+        <w:t>3</w:t>
+      </w:r>
+      <w:r>
+        <w:rPr>
+          <w:rStyle w:val="Hyperlink"/>
+          <w:color w:val="auto"/>
+          <w:u w:val="none"/>
+        </w:rPr>
+        <w:t xml:space="preserve"> Image)</w:t>
+      </w:r>
+    </w:p>
+    <w:p>
+      <w:pPr>
+        <w:pStyle w:val="ListParagraph"/>
+        <w:numPr>
+          <w:ilvl w:val="0"/>
+          <w:numId w:val="1"/>
+        </w:numPr>
+        <w:rPr>
+          <w:rStyle w:val="Hyperlink"/>
+        </w:rPr>
+      </w:pPr>
+      <w:hyperlink r:id="rId25" w:history="1">
+        <w:r>
+          <w:rPr>
+            <w:rStyle w:val="Hyperlink"/>
+          </w:rPr>
+          <w:t>https://jovee.id/wp-content/uploads/2021/07/2_J_SEO_pilates.jpg</w:t>
+        </w:r>
+      </w:hyperlink>
+    </w:p>
+    <w:p>
+      <w:pPr>
+        <w:pStyle w:val="ListParagraph"/>
+        <w:rPr>
+          <w:rStyle w:val="Hyperlink"/>
+          <w:color w:val="auto"/>
+          <w:u w:val="none"/>
+        </w:rPr>
+      </w:pPr>
+      <w:r>
+        <w:rPr>
+          <w:rStyle w:val="Hyperlink"/>
+          <w:color w:val="auto"/>
+          <w:u w:val="none"/>
+        </w:rPr>
+        <w:t>(Pilates1 Image)</w:t>
+      </w:r>
+    </w:p>
+    <w:p>
+      <w:pPr>
+        <w:pStyle w:val="ListParagraph"/>
+        <w:numPr>
+          <w:ilvl w:val="0"/>
+          <w:numId w:val="1"/>
+        </w:numPr>
+        <w:rPr>
+          <w:rStyle w:val="Hyperlink"/>
+        </w:rPr>
+      </w:pPr>
+      <w:hyperlink r:id="rId26" w:history="1">
+        <w:r>
+          <w:rPr>
+            <w:rStyle w:val="Hyperlink"/>
+          </w:rPr>
+          <w:t>https://hips.hearstapps.com/hmg-prod.s3.amazonaws.com/images/reformer-pilates-1569423354.jpg</w:t>
+        </w:r>
+      </w:hyperlink>
+    </w:p>
+    <w:p>
+      <w:pPr>
+        <w:pStyle w:val="ListParagraph"/>
+        <w:rPr>
+          <w:rStyle w:val="Hyperlink"/>
+          <w:color w:val="auto"/>
+          <w:u w:val="none"/>
+        </w:rPr>
+      </w:pPr>
+      <w:r>
+        <w:rPr>
+          <w:rStyle w:val="Hyperlink"/>
+          <w:color w:val="auto"/>
+          <w:u w:val="none"/>
+        </w:rPr>
+        <w:t>(Pilates</w:t>
+      </w:r>
+      <w:r>
+        <w:rPr>
+          <w:rStyle w:val="Hyperlink"/>
+          <w:color w:val="auto"/>
+          <w:u w:val="none"/>
+        </w:rPr>
+        <w:t>2</w:t>
+      </w:r>
+      <w:r>
+        <w:rPr>
+          <w:rStyle w:val="Hyperlink"/>
+          <w:color w:val="auto"/>
+          <w:u w:val="none"/>
+        </w:rPr>
+        <w:t xml:space="preserve"> Image)</w:t>
+      </w:r>
+    </w:p>
+    <w:p>
+      <w:pPr>
+        <w:pStyle w:val="ListParagraph"/>
+        <w:numPr>
+          <w:ilvl w:val="0"/>
+          <w:numId w:val="1"/>
+        </w:numPr>
+        <w:rPr>
+          <w:rStyle w:val="Hyperlink"/>
+        </w:rPr>
+      </w:pPr>
+      <w:hyperlink r:id="rId27" w:history="1">
+        <w:r>
+          <w:rPr>
+            <w:rStyle w:val="Hyperlink"/>
+          </w:rPr>
+          <w:t>https://www.liputantimes.com/wp-content/uploads/2021/05/Feature-Image-7.jpg</w:t>
+        </w:r>
+      </w:hyperlink>
+    </w:p>
+    <w:p>
+      <w:pPr>
+        <w:pStyle w:val="ListParagraph"/>
+        <w:rPr>
+          <w:rStyle w:val="Hyperlink"/>
+        </w:rPr>
+      </w:pPr>
+      <w:r>
+        <w:rPr>
+          <w:rStyle w:val="Hyperlink"/>
+          <w:color w:val="auto"/>
+          <w:u w:val="none"/>
+        </w:rPr>
+        <w:t>(Pilates</w:t>
+      </w:r>
+      <w:r>
+        <w:rPr>
+          <w:rStyle w:val="Hyperlink"/>
+          <w:color w:val="auto"/>
+          <w:u w:val="none"/>
+        </w:rPr>
+        <w:t>3</w:t>
+      </w:r>
+      <w:r>
+        <w:rPr>
+          <w:rStyle w:val="Hyperlink"/>
+          <w:color w:val="auto"/>
+          <w:u w:val="none"/>
+        </w:rPr>
+        <w:t xml:space="preserve"> Image)</w:t>
+      </w:r>
+    </w:p>
+    <w:p>
+      <w:pPr>
+        <w:pStyle w:val="ListParagraph"/>
+        <w:rPr>
+          <w:rStyle w:val="Hyperlink"/>
+        </w:rPr>
+      </w:pPr>
+    </w:p>
+    <w:p>
+      <w:pPr>
+        <w:pStyle w:val="ListParagraph"/>
+        <w:rPr>
+          <w:rStyle w:val="Hyperlink"/>
+        </w:rPr>
+      </w:pPr>
+    </w:p>
+    <w:p>
+      <w:pPr>
+        <w:rPr>
+          <w:rStyle w:val="Hyperlink"/>
+        </w:rPr>
+      </w:pPr>
     </w:p>
     <w:p>
       <w:pPr>
@@ -606,7 +1015,7 @@
           <w:numId w:val="2"/>
         </w:numPr>
       </w:pPr>
-      <w:hyperlink r:id="rId20" w:history="1">
+      <w:hyperlink r:id="rId28" w:history="1">
         <w:r>
           <w:rPr>
             <w:rStyle w:val="Hyperlink"/>
@@ -736,7 +1145,7 @@
         <w:color w:val="000000" w:themeColor="text1"/>
       </w:rPr>
     </w:lvl>
-    <w:lvl w:ilvl="1" w:tplc="38090019" w:tentative="1">
+    <w:lvl w:ilvl="1" w:tplc="38090019">
       <w:start w:val="1"/>
       <w:numFmt w:val="lowerLetter"/>
       <w:lvlText w:val="%2."/>

</xml_diff>